<commit_message>
docs: Edit Executive Summary + apply Mastercard Orange headings to all docs
Executive Summary & Strategic Platform Vision changes:
- Replaced revenue table (3.4) with concise use case bullets per category
- Removed Treasury Operations use case
- Removed Implementation Roadmap (3.6)
- Added portability table to Platform Stack (4.1) showing LangGraph,
  Anthropic Claude, Databricks, etc. as deployment targets
- Converted Agent System (4.2) to table format, added DOCS agent (11 total)
- Added companion agent callout before Part 2
- Created markdown source for maintainability

Template updates:
- All document headings now use Mastercard Orange (#FF5F00)
- Re-converted all 23 documents with updated template

Co-Authored-By: Claude Opus 4.5 <noreply@anthropic.com>
</commit_message>
<xml_diff>
--- a/release/v6.0/docs/mcmap-reference-packet/docx/AGENT_UPDATE_Stakeholder_Routing.docx
+++ b/release/v6.0/docs/mcmap-reference-packet/docx/AGENT_UPDATE_Stakeholder_Routing.docx
@@ -2210,11 +2210,11 @@
       <w:outlineLvl w:val="0"/>
     </w:pPr>
     <w:rPr>
-      <w:rFonts w:asciiTheme="majorHAnsi" w:cstheme="majorBidi" w:eastAsiaTheme="majorEastAsia" w:hAnsiTheme="majorHAnsi"/>
+      <w:rFonts w:ascii="Calibri Light" w:asciiTheme="majorHAnsi" w:cstheme="majorBidi" w:eastAsiaTheme="majorEastAsia" w:hAnsi="Calibri Light" w:hAnsiTheme="majorHAnsi"/>
       <w:b/>
       <w:bCs/>
-      <w:color w:themeColor="accent1" w:themeShade="BF" w:val="365F91"/>
-      <w:sz w:val="28"/>
+      <w:color w:val="FF5F00"/>
+      <w:sz w:val="36"/>
       <w:szCs w:val="28"/>
     </w:rPr>
   </w:style>
@@ -2234,11 +2234,11 @@
       <w:outlineLvl w:val="1"/>
     </w:pPr>
     <w:rPr>
-      <w:rFonts w:asciiTheme="majorHAnsi" w:cstheme="majorBidi" w:eastAsiaTheme="majorEastAsia" w:hAnsiTheme="majorHAnsi"/>
+      <w:rFonts w:ascii="Calibri Light" w:asciiTheme="majorHAnsi" w:cstheme="majorBidi" w:eastAsiaTheme="majorEastAsia" w:hAnsi="Calibri Light" w:hAnsiTheme="majorHAnsi"/>
       <w:b/>
       <w:bCs/>
-      <w:color w:themeColor="accent1" w:val="4F81BD"/>
-      <w:sz w:val="26"/>
+      <w:color w:val="FF5F00"/>
+      <w:sz w:val="30"/>
       <w:szCs w:val="26"/>
     </w:rPr>
   </w:style>
@@ -2258,10 +2258,11 @@
       <w:outlineLvl w:val="2"/>
     </w:pPr>
     <w:rPr>
-      <w:rFonts w:asciiTheme="majorHAnsi" w:cstheme="majorBidi" w:eastAsiaTheme="majorEastAsia" w:hAnsiTheme="majorHAnsi"/>
+      <w:rFonts w:ascii="Calibri Light" w:asciiTheme="majorHAnsi" w:cstheme="majorBidi" w:eastAsiaTheme="majorEastAsia" w:hAnsi="Calibri Light" w:hAnsiTheme="majorHAnsi"/>
       <w:b/>
       <w:bCs/>
-      <w:color w:themeColor="accent1" w:val="4F81BD"/>
+      <w:color w:val="FF5F00"/>
+      <w:sz w:val="26"/>
     </w:rPr>
   </w:style>
   <w:style w:styleId="Heading4" w:type="paragraph">
@@ -2281,12 +2282,13 @@
       <w:outlineLvl w:val="3"/>
     </w:pPr>
     <w:rPr>
-      <w:rFonts w:asciiTheme="majorHAnsi" w:cstheme="majorBidi" w:eastAsiaTheme="majorEastAsia" w:hAnsiTheme="majorHAnsi"/>
+      <w:rFonts w:ascii="Calibri Light" w:asciiTheme="majorHAnsi" w:cstheme="majorBidi" w:eastAsiaTheme="majorEastAsia" w:hAnsi="Calibri Light" w:hAnsiTheme="majorHAnsi"/>
       <w:b/>
       <w:bCs/>
       <w:i/>
       <w:iCs/>
-      <w:color w:themeColor="accent1" w:val="4F81BD"/>
+      <w:color w:val="FF5F00"/>
+      <w:sz w:val="24"/>
     </w:rPr>
   </w:style>
   <w:style w:styleId="Heading5" w:type="paragraph">

</xml_diff>